<commit_message>
添加 ignore_overlap addition_overlap 参数
</commit_message>
<xml_diff>
--- a/Pedestrian/CHECK/1.匹配情况统计.docx
+++ b/Pedestrian/CHECK/1.匹配情况统计.docx
@@ -59,10 +59,10 @@
             <v:path o:extrusionok="f" gradientshapeok="t" o:connecttype="rect"/>
             <o:lock v:ext="edit" aspectratio="t"/>
           </v:shapetype>
-          <v:shape id="_x0000_i1025" type="#_x0000_t75" style="width:523pt;height:420.95pt" o:ole="">
+          <v:shape id="_x0000_i1025" type="#_x0000_t75" style="width:523pt;height:421pt" o:ole="">
             <v:imagedata r:id="rId7" o:title=""/>
           </v:shape>
-          <o:OLEObject Type="Embed" ProgID="Visio.Drawing.15" ShapeID="_x0000_i1025" DrawAspect="Content" ObjectID="_1575456809" r:id="rId8"/>
+          <o:OLEObject Type="Embed" ProgID="Visio.Drawing.15" ShapeID="_x0000_i1025" DrawAspect="Content" ObjectID="_1576684070" r:id="rId8"/>
         </w:object>
       </w:r>
       <w:r>
@@ -1576,7 +1576,28 @@
           <w:rFonts w:hint="eastAsia"/>
           <w:sz w:val="24"/>
         </w:rPr>
-        <w:t>由于计算结果上向上取整，所以存在少量样本迭代了两次，可在生成的列表中将列表末尾对比列表开头以删除重复的匹配。</w:t>
+        <w:t>由于计算结果上向上取整，所以存在少量样本迭代了两次（</w:t>
+      </w:r>
+      <w:r>
+        <w:rPr>
+          <w:rFonts w:hint="eastAsia"/>
+          <w:sz w:val="24"/>
+        </w:rPr>
+        <w:t>可在生成的列表中将列表末尾对比列表开头以删除重复的匹配</w:t>
+      </w:r>
+      <w:r>
+        <w:rPr>
+          <w:rFonts w:hint="eastAsia"/>
+          <w:sz w:val="24"/>
+        </w:rPr>
+        <w:t>），下一步合并匹配时需要注意这一问题</w:t>
+      </w:r>
+      <w:r>
+        <w:rPr>
+          <w:rFonts w:hint="eastAsia"/>
+          <w:sz w:val="24"/>
+        </w:rPr>
+        <w:t>。</w:t>
       </w:r>
     </w:p>
     <w:p>
@@ -3979,7 +4000,7 @@
     <w:p>
       <w:pPr>
         <w:rPr>
-          <w:rFonts w:ascii="新宋体" w:eastAsia="新宋体" w:hAnsiTheme="minorHAnsi" w:cs="新宋体" w:hint="eastAsia"/>
+          <w:rFonts w:ascii="新宋体" w:eastAsia="新宋体" w:hAnsiTheme="minorHAnsi" w:cs="新宋体"/>
           <w:color w:val="B4B4B4"/>
           <w:kern w:val="0"/>
           <w:sz w:val="19"/>
@@ -4067,8 +4088,6 @@
         </w:rPr>
         <w:t>-1</w:t>
       </w:r>
-      <w:bookmarkStart w:id="32" w:name="_GoBack"/>
-      <w:bookmarkEnd w:id="32"/>
       <w:r>
         <w:rPr>
           <w:rFonts w:ascii="新宋体" w:eastAsia="新宋体" w:hAnsiTheme="minorHAnsi" w:cs="新宋体"/>
@@ -4349,8 +4368,8 @@
           <w:sz w:val="24"/>
         </w:rPr>
       </w:pPr>
-      <w:bookmarkStart w:id="33" w:name="OLE_LINK7"/>
-      <w:bookmarkStart w:id="34" w:name="OLE_LINK8"/>
+      <w:bookmarkStart w:id="32" w:name="OLE_LINK7"/>
+      <w:bookmarkStart w:id="33" w:name="OLE_LINK8"/>
       <w:r>
         <w:rPr>
           <w:rFonts w:hint="eastAsia"/>
@@ -4381,44 +4400,44 @@
           <w:rFonts w:ascii="Times New Roman" w:hAnsi="Times New Roman" w:cs="Times New Roman" w:hint="default"/>
         </w:rPr>
       </w:pPr>
-      <w:bookmarkStart w:id="35" w:name="OLE_LINK9"/>
-      <w:bookmarkStart w:id="36" w:name="OLE_LINK10"/>
-      <w:bookmarkStart w:id="37" w:name="OLE_LINK34"/>
-      <w:bookmarkStart w:id="38" w:name="OLE_LINK29"/>
+      <w:bookmarkStart w:id="34" w:name="OLE_LINK9"/>
+      <w:bookmarkStart w:id="35" w:name="OLE_LINK10"/>
+      <w:bookmarkStart w:id="36" w:name="OLE_LINK34"/>
+      <w:bookmarkStart w:id="37" w:name="OLE_LINK29"/>
+      <w:bookmarkEnd w:id="32"/>
       <w:bookmarkEnd w:id="33"/>
+      <w:r>
+        <w:rPr>
+          <w:rFonts w:ascii="Times New Roman" w:hAnsi="Times New Roman" w:cs="Times New Roman" w:hint="default"/>
+        </w:rPr>
+        <w:t>3</w:t>
+      </w:r>
+      <w:r>
+        <w:rPr>
+          <w:rFonts w:ascii="Times New Roman" w:hAnsi="Times New Roman" w:cs="Times New Roman"/>
+        </w:rPr>
+        <w:t>检查训练中</w:t>
+      </w:r>
+      <w:r>
+        <w:rPr>
+          <w:rFonts w:ascii="Times New Roman" w:hAnsi="Times New Roman" w:cs="Times New Roman"/>
+        </w:rPr>
+        <w:t>prior box</w:t>
+      </w:r>
+      <w:r>
+        <w:rPr>
+          <w:rFonts w:ascii="Times New Roman" w:hAnsi="Times New Roman" w:cs="Times New Roman"/>
+        </w:rPr>
+        <w:t>分类、回归</w:t>
+      </w:r>
+      <w:r>
+        <w:rPr>
+          <w:rFonts w:ascii="Times New Roman" w:hAnsi="Times New Roman" w:cs="Times New Roman"/>
+        </w:rPr>
+        <w:t>情况</w:t>
+      </w:r>
       <w:bookmarkEnd w:id="34"/>
-      <w:r>
-        <w:rPr>
-          <w:rFonts w:ascii="Times New Roman" w:hAnsi="Times New Roman" w:cs="Times New Roman" w:hint="default"/>
-        </w:rPr>
-        <w:t>3</w:t>
-      </w:r>
-      <w:r>
-        <w:rPr>
-          <w:rFonts w:ascii="Times New Roman" w:hAnsi="Times New Roman" w:cs="Times New Roman"/>
-        </w:rPr>
-        <w:t>检查训练中</w:t>
-      </w:r>
-      <w:r>
-        <w:rPr>
-          <w:rFonts w:ascii="Times New Roman" w:hAnsi="Times New Roman" w:cs="Times New Roman"/>
-        </w:rPr>
-        <w:t>prior box</w:t>
-      </w:r>
-      <w:r>
-        <w:rPr>
-          <w:rFonts w:ascii="Times New Roman" w:hAnsi="Times New Roman" w:cs="Times New Roman"/>
-        </w:rPr>
-        <w:t>分类、回归</w:t>
-      </w:r>
-      <w:r>
-        <w:rPr>
-          <w:rFonts w:ascii="Times New Roman" w:hAnsi="Times New Roman" w:cs="Times New Roman"/>
-        </w:rPr>
-        <w:t>情况</w:t>
-      </w:r>
       <w:bookmarkEnd w:id="35"/>
-      <w:bookmarkEnd w:id="36"/>
       <w:r>
         <w:rPr>
           <w:rFonts w:ascii="Times New Roman" w:hAnsi="Times New Roman" w:cs="Times New Roman" w:hint="default"/>
@@ -4434,10 +4453,10 @@
           <w:rFonts w:ascii="Times New Roman" w:hAnsi="Times New Roman" w:cs="Times New Roman"/>
         </w:rPr>
       </w:pPr>
-      <w:bookmarkStart w:id="39" w:name="OLE_LINK11"/>
-      <w:bookmarkStart w:id="40" w:name="OLE_LINK12"/>
+      <w:bookmarkStart w:id="38" w:name="OLE_LINK11"/>
+      <w:bookmarkStart w:id="39" w:name="OLE_LINK12"/>
+      <w:bookmarkEnd w:id="36"/>
       <w:bookmarkEnd w:id="37"/>
-      <w:bookmarkEnd w:id="38"/>
       <w:r>
         <w:rPr>
           <w:rFonts w:ascii="Times New Roman" w:hAnsi="Times New Roman" w:cs="Times New Roman"/>
@@ -4457,8 +4476,8 @@
         <w:t>检测结果保存</w:t>
       </w:r>
     </w:p>
+    <w:bookmarkEnd w:id="38"/>
     <w:bookmarkEnd w:id="39"/>
-    <w:bookmarkEnd w:id="40"/>
     <w:p>
       <w:pPr>
         <w:rPr>
@@ -4471,8 +4490,8 @@
         </w:rPr>
         <w:tab/>
       </w:r>
-      <w:bookmarkStart w:id="41" w:name="OLE_LINK13"/>
-      <w:bookmarkStart w:id="42" w:name="OLE_LINK14"/>
+      <w:bookmarkStart w:id="40" w:name="OLE_LINK13"/>
+      <w:bookmarkStart w:id="41" w:name="OLE_LINK14"/>
       <w:r>
         <w:rPr>
           <w:sz w:val="24"/>
@@ -4584,116 +4603,142 @@
       </w:r>
       <w:r>
         <w:rPr>
+          <w:rFonts w:ascii="宋体" w:hAnsi="宋体" w:cs="宋体"/>
+          <w:color w:val="000000"/>
+          <w:kern w:val="0"/>
+          <w:sz w:val="20"/>
+          <w:szCs w:val="18"/>
+          <w:shd w:val="clear" w:color="auto" w:fill="FFE4FF"/>
+        </w:rPr>
+        <w:t>MATCH_BOX_LIST</w:t>
+      </w:r>
+      <w:r>
+        <w:rPr>
+          <w:rFonts w:ascii="宋体" w:hAnsi="宋体" w:cs="宋体" w:hint="eastAsia"/>
+          <w:color w:val="000000"/>
+          <w:kern w:val="0"/>
+          <w:sz w:val="20"/>
+          <w:szCs w:val="18"/>
+          <w:shd w:val="clear" w:color="auto" w:fill="FFE4FF"/>
+        </w:rPr>
+        <w:t>、</w:t>
+      </w:r>
+      <w:r>
+        <w:rPr>
+          <w:rFonts w:ascii="宋体" w:hAnsi="宋体" w:cs="宋体"/>
+          <w:color w:val="000000"/>
+          <w:kern w:val="0"/>
+          <w:sz w:val="20"/>
+          <w:szCs w:val="18"/>
+          <w:shd w:val="clear" w:color="auto" w:fill="FFE4FF"/>
+        </w:rPr>
+        <w:t>RESULT_BOX_LIST</w:t>
+      </w:r>
+      <w:r>
+        <w:rPr>
+          <w:rFonts w:hint="eastAsia"/>
+          <w:sz w:val="24"/>
+        </w:rPr>
+        <w:t>宏包围。</w:t>
+      </w:r>
+      <w:r>
+        <w:rPr>
+          <w:rFonts w:hint="eastAsia"/>
+          <w:sz w:val="24"/>
+        </w:rPr>
+        <w:t>批处理脚本</w:t>
+      </w:r>
+      <w:bookmarkStart w:id="42" w:name="OLE_LINK59"/>
+      <w:r>
+        <w:rPr>
+          <w:b/>
+          <w:sz w:val="24"/>
+        </w:rPr>
+        <w:t>Test_ssd.bat</w:t>
+      </w:r>
+      <w:bookmarkEnd w:id="42"/>
+      <w:r>
+        <w:rPr>
+          <w:sz w:val="24"/>
+        </w:rPr>
+        <w:t>调用</w:t>
+      </w:r>
+      <w:bookmarkStart w:id="43" w:name="OLE_LINK57"/>
+      <w:bookmarkStart w:id="44" w:name="OLE_LINK58"/>
+      <w:r>
+        <w:rPr>
+          <w:sz w:val="24"/>
+        </w:rPr>
+        <w:t>test</w:t>
+      </w:r>
+      <w:bookmarkEnd w:id="43"/>
+      <w:bookmarkEnd w:id="44"/>
+      <w:r>
+        <w:rPr>
+          <w:sz w:val="24"/>
+        </w:rPr>
+        <w:t>_ssd.exe</w:t>
+      </w:r>
+      <w:r>
+        <w:rPr>
+          <w:rFonts w:hint="eastAsia"/>
+          <w:sz w:val="24"/>
+        </w:rPr>
+        <w:t>检测</w:t>
+      </w:r>
+      <w:r>
+        <w:rPr>
           <w:color w:val="FF0000"/>
           <w:sz w:val="24"/>
         </w:rPr>
-        <w:t>BOX_LIST</w:t>
-      </w:r>
-      <w:r>
-        <w:rPr>
-          <w:rFonts w:hint="eastAsia"/>
-          <w:sz w:val="24"/>
-        </w:rPr>
-        <w:t>宏包围。</w:t>
-      </w:r>
-      <w:r>
-        <w:rPr>
-          <w:rFonts w:hint="eastAsia"/>
-          <w:sz w:val="24"/>
-        </w:rPr>
-        <w:t>批处理脚本</w:t>
-      </w:r>
-      <w:bookmarkStart w:id="43" w:name="OLE_LINK59"/>
-      <w:r>
-        <w:rPr>
-          <w:b/>
-          <w:sz w:val="24"/>
-        </w:rPr>
-        <w:t>Test_ssd.bat</w:t>
-      </w:r>
-      <w:bookmarkEnd w:id="43"/>
-      <w:r>
-        <w:rPr>
-          <w:sz w:val="24"/>
-        </w:rPr>
-        <w:t>调用</w:t>
-      </w:r>
-      <w:bookmarkStart w:id="44" w:name="OLE_LINK57"/>
-      <w:bookmarkStart w:id="45" w:name="OLE_LINK58"/>
-      <w:r>
-        <w:rPr>
-          <w:sz w:val="24"/>
-        </w:rPr>
-        <w:t>test</w:t>
-      </w:r>
-      <w:bookmarkEnd w:id="44"/>
+        <w:t>IOU_ALL_image_List.txt</w:t>
+      </w:r>
+      <w:r>
+        <w:rPr>
+          <w:sz w:val="24"/>
+        </w:rPr>
+        <w:t>中每个样本</w:t>
+      </w:r>
+      <w:r>
+        <w:rPr>
+          <w:rFonts w:hint="eastAsia"/>
+          <w:sz w:val="24"/>
+        </w:rPr>
+        <w:t>，</w:t>
+      </w:r>
+      <w:r>
+        <w:rPr>
+          <w:rFonts w:hint="eastAsia"/>
+          <w:sz w:val="24"/>
+        </w:rPr>
+        <w:t>结束后会在</w:t>
+      </w:r>
+      <w:r>
+        <w:rPr>
+          <w:rFonts w:hint="eastAsia"/>
+          <w:sz w:val="24"/>
+          <w:highlight w:val="lightGray"/>
+        </w:rPr>
+        <w:t>&lt;</w:t>
+      </w:r>
+      <w:r>
+        <w:rPr>
+          <w:sz w:val="24"/>
+          <w:highlight w:val="lightGray"/>
+        </w:rPr>
+        <w:t>caffe-master_\windows\</w:t>
+      </w:r>
+      <w:bookmarkStart w:id="45" w:name="OLE_LINK55"/>
+      <w:bookmarkStart w:id="46" w:name="OLE_LINK56"/>
+      <w:r>
+        <w:rPr>
+          <w:sz w:val="24"/>
+          <w:highlight w:val="lightGray"/>
+        </w:rPr>
+        <w:t>test_SSD</w:t>
+      </w:r>
       <w:bookmarkEnd w:id="45"/>
-      <w:r>
-        <w:rPr>
-          <w:sz w:val="24"/>
-        </w:rPr>
-        <w:t>_ssd.exe</w:t>
-      </w:r>
-      <w:r>
-        <w:rPr>
-          <w:rFonts w:hint="eastAsia"/>
-          <w:sz w:val="24"/>
-        </w:rPr>
-        <w:t>检测</w:t>
-      </w:r>
-      <w:r>
-        <w:rPr>
-          <w:color w:val="FF0000"/>
-          <w:sz w:val="24"/>
-        </w:rPr>
-        <w:t>IOU_ALL_image_List.txt</w:t>
-      </w:r>
-      <w:r>
-        <w:rPr>
-          <w:sz w:val="24"/>
-        </w:rPr>
-        <w:t>中每个样本</w:t>
-      </w:r>
-      <w:r>
-        <w:rPr>
-          <w:rFonts w:hint="eastAsia"/>
-          <w:sz w:val="24"/>
-        </w:rPr>
-        <w:t>，</w:t>
-      </w:r>
-      <w:r>
-        <w:rPr>
-          <w:rFonts w:hint="eastAsia"/>
-          <w:sz w:val="24"/>
-        </w:rPr>
-        <w:t>结束后会在</w:t>
-      </w:r>
-      <w:r>
-        <w:rPr>
-          <w:rFonts w:hint="eastAsia"/>
-          <w:sz w:val="24"/>
-          <w:highlight w:val="lightGray"/>
-        </w:rPr>
-        <w:t>&lt;</w:t>
-      </w:r>
-      <w:r>
-        <w:rPr>
-          <w:sz w:val="24"/>
-          <w:highlight w:val="lightGray"/>
-        </w:rPr>
-        <w:t>caffe-master_\windows\</w:t>
-      </w:r>
-      <w:bookmarkStart w:id="46" w:name="OLE_LINK55"/>
-      <w:bookmarkStart w:id="47" w:name="OLE_LINK56"/>
-      <w:r>
-        <w:rPr>
-          <w:sz w:val="24"/>
-          <w:highlight w:val="lightGray"/>
-        </w:rPr>
-        <w:t>test_SSD</w:t>
-      </w:r>
       <w:bookmarkEnd w:id="46"/>
-      <w:bookmarkEnd w:id="47"/>
       <w:r>
         <w:rPr>
           <w:sz w:val="24"/>
@@ -4732,633 +4777,576 @@
       <w:pPr>
         <w:ind w:firstLine="420"/>
         <w:rPr>
+          <w:color w:val="000000" w:themeColor="text1"/>
+          <w:sz w:val="24"/>
+        </w:rPr>
+      </w:pPr>
+      <w:r>
+        <w:rPr>
+          <w:rFonts w:hint="eastAsia"/>
           <w:b/>
           <w:color w:val="000000" w:themeColor="text1"/>
           <w:sz w:val="24"/>
         </w:rPr>
+        <w:t>注意</w:t>
+      </w:r>
+      <w:r>
+        <w:rPr>
+          <w:b/>
+          <w:color w:val="000000" w:themeColor="text1"/>
+          <w:sz w:val="24"/>
+        </w:rPr>
+        <w:t>编译时</w:t>
+      </w:r>
+      <w:r>
+        <w:rPr>
+          <w:b/>
+          <w:color w:val="000000" w:themeColor="text1"/>
+          <w:sz w:val="24"/>
+        </w:rPr>
+        <w:t>libcaffe</w:t>
+      </w:r>
+      <w:r>
+        <w:rPr>
+          <w:b/>
+          <w:color w:val="000000" w:themeColor="text1"/>
+          <w:sz w:val="24"/>
+        </w:rPr>
+        <w:t>和</w:t>
+      </w:r>
+      <w:r>
+        <w:rPr>
+          <w:b/>
+          <w:color w:val="000000" w:themeColor="text1"/>
+          <w:sz w:val="24"/>
+        </w:rPr>
+        <w:t>test_ssd</w:t>
+      </w:r>
+      <w:r>
+        <w:rPr>
+          <w:b/>
+          <w:color w:val="000000" w:themeColor="text1"/>
+          <w:sz w:val="24"/>
+        </w:rPr>
+        <w:t>都要加上</w:t>
+      </w:r>
+      <w:r>
+        <w:rPr>
+          <w:rFonts w:ascii="宋体" w:hAnsi="宋体" w:cs="宋体"/>
+          <w:color w:val="000000"/>
+          <w:kern w:val="0"/>
+          <w:sz w:val="20"/>
+          <w:szCs w:val="18"/>
+          <w:shd w:val="clear" w:color="auto" w:fill="FFE4FF"/>
+        </w:rPr>
+        <w:t>MATCH_BOX_LIST</w:t>
+      </w:r>
+      <w:r>
+        <w:rPr>
+          <w:rFonts w:ascii="宋体" w:hAnsi="宋体" w:cs="宋体" w:hint="eastAsia"/>
+          <w:color w:val="000000"/>
+          <w:kern w:val="0"/>
+          <w:sz w:val="20"/>
+          <w:szCs w:val="18"/>
+          <w:shd w:val="clear" w:color="auto" w:fill="FFE4FF"/>
+        </w:rPr>
+        <w:t>、</w:t>
+      </w:r>
+      <w:r>
+        <w:rPr>
+          <w:rFonts w:ascii="宋体" w:hAnsi="宋体" w:cs="宋体"/>
+          <w:color w:val="000000"/>
+          <w:kern w:val="0"/>
+          <w:sz w:val="20"/>
+          <w:szCs w:val="18"/>
+          <w:shd w:val="clear" w:color="auto" w:fill="FFE4FF"/>
+        </w:rPr>
+        <w:t>RESULT_BOX_LIST</w:t>
+      </w:r>
+      <w:r>
+        <w:rPr>
+          <w:rFonts w:hint="eastAsia"/>
+          <w:b/>
+          <w:color w:val="000000" w:themeColor="text1"/>
+          <w:sz w:val="24"/>
+        </w:rPr>
+        <w:t>宏</w:t>
+      </w:r>
+    </w:p>
+    <w:p>
+      <w:pPr>
+        <w:rPr>
+          <w:sz w:val="24"/>
+        </w:rPr>
       </w:pPr>
-      <w:r>
-        <w:rPr>
-          <w:rFonts w:hint="eastAsia"/>
+      <w:bookmarkStart w:id="47" w:name="OLE_LINK15"/>
+      <w:bookmarkStart w:id="48" w:name="OLE_LINK16"/>
+      <w:bookmarkEnd w:id="40"/>
+      <w:bookmarkEnd w:id="41"/>
+      <w:r>
+        <w:rPr>
+          <w:sz w:val="24"/>
+        </w:rPr>
+        <w:t>列表格式为</w:t>
+      </w:r>
+      <w:r>
+        <w:rPr>
+          <w:rFonts w:hint="eastAsia"/>
+          <w:sz w:val="24"/>
+        </w:rPr>
+        <w:t>：</w:t>
+      </w:r>
+      <w:bookmarkStart w:id="49" w:name="_GoBack"/>
+      <w:bookmarkEnd w:id="49"/>
+    </w:p>
+    <w:p>
+      <w:pPr>
+        <w:rPr>
+          <w:rFonts w:ascii="新宋体" w:eastAsia="新宋体" w:hAnsiTheme="minorHAnsi" w:cs="新宋体"/>
+          <w:color w:val="B4B4B4"/>
+          <w:kern w:val="0"/>
+          <w:sz w:val="19"/>
+          <w:szCs w:val="19"/>
+        </w:rPr>
+      </w:pPr>
+      <w:bookmarkStart w:id="50" w:name="OLE_LINK48"/>
+      <w:bookmarkStart w:id="51" w:name="OLE_LINK49"/>
+      <w:bookmarkStart w:id="52" w:name="OLE_LINK64"/>
+      <w:r>
+        <w:rPr>
+          <w:rFonts w:ascii="新宋体" w:eastAsia="新宋体" w:hAnsiTheme="minorHAnsi" w:cs="新宋体" w:hint="eastAsia"/>
+          <w:color w:val="B4B4B4"/>
+          <w:kern w:val="0"/>
+          <w:sz w:val="19"/>
+          <w:szCs w:val="19"/>
+          <w:highlight w:val="black"/>
+        </w:rPr>
+        <w:t>&lt;</w:t>
+      </w:r>
+      <w:r>
+        <w:rPr>
+          <w:rFonts w:ascii="新宋体" w:eastAsia="新宋体" w:hAnsiTheme="minorHAnsi" w:cs="新宋体" w:hint="eastAsia"/>
           <w:b/>
-          <w:color w:val="000000" w:themeColor="text1"/>
-          <w:sz w:val="24"/>
-          <w:highlight w:val="red"/>
-        </w:rPr>
-        <w:t>注意</w:t>
-      </w:r>
-      <w:r>
-        <w:rPr>
-          <w:rFonts w:hint="eastAsia"/>
+          <w:color w:val="DCDCDC"/>
+          <w:kern w:val="0"/>
+          <w:sz w:val="19"/>
+          <w:szCs w:val="19"/>
+          <w:highlight w:val="black"/>
+        </w:rPr>
+        <w:t>img_name</w:t>
+      </w:r>
+      <w:r>
+        <w:rPr>
+          <w:rFonts w:ascii="新宋体" w:eastAsia="新宋体" w:hAnsiTheme="minorHAnsi" w:cs="新宋体" w:hint="eastAsia"/>
+          <w:color w:val="B4B4B4"/>
+          <w:kern w:val="0"/>
+          <w:sz w:val="19"/>
+          <w:szCs w:val="19"/>
+          <w:highlight w:val="black"/>
+        </w:rPr>
+        <w:t>&gt;</w:t>
+      </w:r>
+      <w:r>
+        <w:rPr>
+          <w:rFonts w:ascii="新宋体" w:eastAsia="新宋体" w:hAnsiTheme="minorHAnsi" w:cs="新宋体" w:hint="eastAsia"/>
+          <w:color w:val="DCDCDC"/>
+          <w:kern w:val="0"/>
+          <w:sz w:val="19"/>
+          <w:szCs w:val="19"/>
+          <w:highlight w:val="black"/>
+        </w:rPr>
+        <w:t xml:space="preserve"> </w:t>
+      </w:r>
+      <w:r>
+        <w:rPr>
+          <w:rFonts w:ascii="新宋体" w:eastAsia="新宋体" w:hAnsiTheme="minorHAnsi" w:cs="新宋体" w:hint="eastAsia"/>
+          <w:color w:val="B4B4B4"/>
+          <w:kern w:val="0"/>
+          <w:sz w:val="19"/>
+          <w:szCs w:val="19"/>
+          <w:highlight w:val="black"/>
+        </w:rPr>
+        <w:t>&lt;&lt;</w:t>
+      </w:r>
+      <w:r>
+        <w:rPr>
+          <w:rFonts w:ascii="新宋体" w:eastAsia="新宋体" w:hAnsiTheme="minorHAnsi" w:cs="新宋体" w:hint="eastAsia"/>
           <w:b/>
-          <w:color w:val="000000" w:themeColor="text1"/>
-          <w:sz w:val="24"/>
-          <w:highlight w:val="red"/>
-        </w:rPr>
-        <w:t>要把</w:t>
-      </w:r>
-      <w:r>
-        <w:rPr>
+          <w:color w:val="DCDCDC"/>
+          <w:kern w:val="0"/>
+          <w:sz w:val="19"/>
+          <w:szCs w:val="19"/>
+          <w:highlight w:val="black"/>
+        </w:rPr>
+        <w:t>prior_box1_index</w:t>
+      </w:r>
+      <w:r>
+        <w:rPr>
+          <w:rFonts w:ascii="新宋体" w:eastAsia="新宋体" w:hAnsiTheme="minorHAnsi" w:cs="新宋体" w:hint="eastAsia"/>
+          <w:color w:val="B4B4B4"/>
+          <w:kern w:val="0"/>
+          <w:sz w:val="19"/>
+          <w:szCs w:val="19"/>
+          <w:highlight w:val="black"/>
+        </w:rPr>
+        <w:t>&gt;</w:t>
+      </w:r>
+      <w:r>
+        <w:rPr>
+          <w:rFonts w:ascii="新宋体" w:eastAsia="新宋体" w:hAnsiTheme="minorHAnsi" w:cs="新宋体" w:hint="eastAsia"/>
+          <w:color w:val="DCDCDC"/>
+          <w:kern w:val="0"/>
+          <w:sz w:val="19"/>
+          <w:szCs w:val="19"/>
+          <w:highlight w:val="black"/>
+        </w:rPr>
+        <w:t xml:space="preserve"> </w:t>
+      </w:r>
+      <w:r>
+        <w:rPr>
+          <w:rFonts w:ascii="新宋体" w:eastAsia="新宋体" w:hAnsiTheme="minorHAnsi" w:cs="新宋体" w:hint="eastAsia"/>
+          <w:color w:val="B4B4B4"/>
+          <w:kern w:val="0"/>
+          <w:sz w:val="19"/>
+          <w:szCs w:val="19"/>
+          <w:highlight w:val="black"/>
+        </w:rPr>
+        <w:t>&lt;</w:t>
+      </w:r>
+      <w:r>
+        <w:rPr>
+          <w:rFonts w:ascii="新宋体" w:eastAsia="新宋体" w:hAnsiTheme="minorHAnsi" w:cs="新宋体" w:hint="eastAsia"/>
           <w:b/>
-          <w:color w:val="000000" w:themeColor="text1"/>
-          <w:sz w:val="24"/>
-          <w:highlight w:val="red"/>
-        </w:rPr>
-        <w:t>deploy.prototxt</w:t>
-      </w:r>
-      <w:r>
-        <w:rPr>
+          <w:color w:val="DCDCDC"/>
+          <w:kern w:val="0"/>
+          <w:sz w:val="19"/>
+          <w:szCs w:val="19"/>
+          <w:highlight w:val="black"/>
+        </w:rPr>
+        <w:t>prior_box1_coordinates</w:t>
+      </w:r>
+      <w:r>
+        <w:rPr>
+          <w:rFonts w:ascii="新宋体" w:eastAsia="新宋体" w:hAnsiTheme="minorHAnsi" w:cs="新宋体" w:hint="eastAsia"/>
+          <w:color w:val="B4B4B4"/>
+          <w:kern w:val="0"/>
+          <w:sz w:val="19"/>
+          <w:szCs w:val="19"/>
+          <w:highlight w:val="black"/>
+        </w:rPr>
+        <w:t>&gt;</w:t>
+      </w:r>
+      <w:r>
+        <w:rPr>
+          <w:rFonts w:ascii="新宋体" w:eastAsia="新宋体" w:hAnsiTheme="minorHAnsi" w:cs="新宋体" w:hint="eastAsia"/>
+          <w:color w:val="DCDCDC"/>
+          <w:kern w:val="0"/>
+          <w:sz w:val="19"/>
+          <w:szCs w:val="19"/>
+          <w:highlight w:val="black"/>
+        </w:rPr>
+        <w:t xml:space="preserve"> &lt;</w:t>
+      </w:r>
+      <w:r>
+        <w:rPr>
+          <w:rFonts w:ascii="新宋体" w:eastAsia="新宋体" w:hAnsiTheme="minorHAnsi" w:cs="新宋体" w:hint="eastAsia"/>
           <w:b/>
-          <w:color w:val="000000" w:themeColor="text1"/>
-          <w:sz w:val="24"/>
-          <w:highlight w:val="red"/>
-        </w:rPr>
-        <w:t>里</w:t>
-      </w:r>
-      <w:r>
-        <w:rPr>
+          <w:color w:val="DCDCDC"/>
+          <w:kern w:val="0"/>
+          <w:sz w:val="19"/>
+          <w:szCs w:val="19"/>
+          <w:highlight w:val="black"/>
+        </w:rPr>
+        <w:t>confidence</w:t>
+      </w:r>
+      <w:r>
+        <w:rPr>
+          <w:rFonts w:ascii="新宋体" w:eastAsia="新宋体" w:hAnsiTheme="minorHAnsi" w:cs="新宋体" w:hint="eastAsia"/>
+          <w:color w:val="DCDCDC"/>
+          <w:kern w:val="0"/>
+          <w:sz w:val="19"/>
+          <w:szCs w:val="19"/>
+          <w:highlight w:val="black"/>
+        </w:rPr>
+        <w:t>&gt;</w:t>
+      </w:r>
+      <w:r>
+        <w:rPr>
+          <w:rFonts w:ascii="新宋体" w:eastAsia="新宋体" w:hAnsiTheme="minorHAnsi" w:cs="新宋体" w:hint="eastAsia"/>
           <w:b/>
-          <w:color w:val="000000" w:themeColor="text1"/>
-          <w:sz w:val="24"/>
-          <w:highlight w:val="red"/>
-        </w:rPr>
-        <w:t>keep_top_k: 200</w:t>
-      </w:r>
-      <w:r>
-        <w:rPr>
-          <w:b/>
-          <w:color w:val="000000" w:themeColor="text1"/>
-          <w:sz w:val="24"/>
-          <w:highlight w:val="red"/>
-        </w:rPr>
-        <w:t>注释掉</w:t>
-      </w:r>
-      <w:r>
-        <w:rPr>
-          <w:rFonts w:hint="eastAsia"/>
-          <w:b/>
-          <w:color w:val="000000" w:themeColor="text1"/>
-          <w:sz w:val="24"/>
-          <w:highlight w:val="red"/>
-        </w:rPr>
-        <w:t>！！！</w:t>
+          <w:color w:val="B4B4B4"/>
+          <w:kern w:val="0"/>
+          <w:sz w:val="19"/>
+          <w:szCs w:val="19"/>
+          <w:highlight w:val="black"/>
+        </w:rPr>
+        <w:t>...</w:t>
+      </w:r>
+      <w:r>
+        <w:rPr>
+          <w:rFonts w:ascii="新宋体" w:eastAsia="新宋体" w:hAnsiTheme="minorHAnsi" w:cs="新宋体" w:hint="eastAsia"/>
+          <w:color w:val="B4B4B4"/>
+          <w:kern w:val="0"/>
+          <w:sz w:val="19"/>
+          <w:szCs w:val="19"/>
+          <w:highlight w:val="black"/>
+        </w:rPr>
+        <w:t>&gt;</w:t>
       </w:r>
     </w:p>
     <w:p>
       <w:pPr>
         <w:ind w:firstLine="420"/>
         <w:rPr>
-          <w:color w:val="000000" w:themeColor="text1"/>
           <w:sz w:val="24"/>
         </w:rPr>
       </w:pPr>
-      <w:r>
-        <w:rPr>
-          <w:b/>
-          <w:color w:val="000000" w:themeColor="text1"/>
-          <w:sz w:val="24"/>
-          <w:highlight w:val="red"/>
-        </w:rPr>
-        <w:t>同时编译</w:t>
-      </w:r>
-      <w:r>
-        <w:rPr>
-          <w:b/>
-          <w:color w:val="000000" w:themeColor="text1"/>
-          <w:sz w:val="24"/>
-          <w:highlight w:val="red"/>
-        </w:rPr>
-        <w:t>时</w:t>
-      </w:r>
-      <w:r>
-        <w:rPr>
-          <w:b/>
-          <w:color w:val="000000" w:themeColor="text1"/>
-          <w:sz w:val="24"/>
-          <w:highlight w:val="red"/>
-        </w:rPr>
-        <w:t>libcaffe</w:t>
-      </w:r>
-      <w:r>
-        <w:rPr>
-          <w:b/>
-          <w:color w:val="000000" w:themeColor="text1"/>
-          <w:sz w:val="24"/>
-          <w:highlight w:val="red"/>
-        </w:rPr>
-        <w:t>和</w:t>
-      </w:r>
-      <w:r>
-        <w:rPr>
-          <w:b/>
-          <w:color w:val="000000" w:themeColor="text1"/>
-          <w:sz w:val="24"/>
-          <w:highlight w:val="red"/>
-        </w:rPr>
-        <w:t>test_ssd</w:t>
-      </w:r>
-      <w:r>
-        <w:rPr>
-          <w:b/>
-          <w:color w:val="000000" w:themeColor="text1"/>
-          <w:sz w:val="24"/>
-          <w:highlight w:val="red"/>
-        </w:rPr>
-        <w:t>都要加上</w:t>
-      </w:r>
-      <w:r>
-        <w:rPr>
-          <w:rFonts w:hint="eastAsia"/>
-          <w:b/>
-          <w:color w:val="000000" w:themeColor="text1"/>
-          <w:sz w:val="24"/>
-          <w:highlight w:val="red"/>
-        </w:rPr>
-        <w:t>BOX_LIST</w:t>
-      </w:r>
-      <w:r>
-        <w:rPr>
-          <w:rFonts w:hint="eastAsia"/>
-          <w:b/>
-          <w:color w:val="000000" w:themeColor="text1"/>
-          <w:sz w:val="24"/>
-          <w:highlight w:val="red"/>
-        </w:rPr>
-        <w:t>宏</w:t>
-      </w:r>
-    </w:p>
-    <w:p>
-      <w:pPr>
-        <w:rPr>
-          <w:sz w:val="24"/>
-        </w:rPr>
-      </w:pPr>
-      <w:bookmarkStart w:id="48" w:name="OLE_LINK15"/>
-      <w:bookmarkStart w:id="49" w:name="OLE_LINK16"/>
-      <w:bookmarkEnd w:id="41"/>
-      <w:bookmarkEnd w:id="42"/>
-      <w:r>
-        <w:rPr>
-          <w:sz w:val="24"/>
-        </w:rPr>
-        <w:t>列表格式为</w:t>
-      </w:r>
-      <w:r>
-        <w:rPr>
-          <w:rFonts w:hint="eastAsia"/>
-          <w:sz w:val="24"/>
-        </w:rPr>
-        <w:t>：</w:t>
-      </w:r>
-    </w:p>
-    <w:p>
-      <w:pPr>
-        <w:rPr>
-          <w:rFonts w:ascii="新宋体" w:eastAsia="新宋体" w:hAnsiTheme="minorHAnsi" w:cs="新宋体"/>
-          <w:color w:val="B4B4B4"/>
-          <w:kern w:val="0"/>
-          <w:sz w:val="19"/>
-          <w:szCs w:val="19"/>
-        </w:rPr>
-      </w:pPr>
-      <w:bookmarkStart w:id="50" w:name="OLE_LINK48"/>
-      <w:bookmarkStart w:id="51" w:name="OLE_LINK49"/>
-      <w:bookmarkStart w:id="52" w:name="OLE_LINK64"/>
-      <w:r>
-        <w:rPr>
-          <w:rFonts w:ascii="新宋体" w:eastAsia="新宋体" w:hAnsiTheme="minorHAnsi" w:cs="新宋体" w:hint="eastAsia"/>
-          <w:color w:val="B4B4B4"/>
-          <w:kern w:val="0"/>
-          <w:sz w:val="19"/>
-          <w:szCs w:val="19"/>
-          <w:highlight w:val="black"/>
-        </w:rPr>
-        <w:t>&lt;</w:t>
-      </w:r>
-      <w:r>
-        <w:rPr>
-          <w:rFonts w:ascii="新宋体" w:eastAsia="新宋体" w:hAnsiTheme="minorHAnsi" w:cs="新宋体" w:hint="eastAsia"/>
-          <w:b/>
-          <w:color w:val="DCDCDC"/>
-          <w:kern w:val="0"/>
-          <w:sz w:val="19"/>
-          <w:szCs w:val="19"/>
-          <w:highlight w:val="black"/>
-        </w:rPr>
-        <w:t>img_name</w:t>
-      </w:r>
-      <w:r>
-        <w:rPr>
-          <w:rFonts w:ascii="新宋体" w:eastAsia="新宋体" w:hAnsiTheme="minorHAnsi" w:cs="新宋体" w:hint="eastAsia"/>
-          <w:color w:val="B4B4B4"/>
-          <w:kern w:val="0"/>
-          <w:sz w:val="19"/>
-          <w:szCs w:val="19"/>
-          <w:highlight w:val="black"/>
-        </w:rPr>
-        <w:t>&gt;</w:t>
-      </w:r>
-      <w:r>
-        <w:rPr>
-          <w:rFonts w:ascii="新宋体" w:eastAsia="新宋体" w:hAnsiTheme="minorHAnsi" w:cs="新宋体" w:hint="eastAsia"/>
-          <w:color w:val="DCDCDC"/>
-          <w:kern w:val="0"/>
-          <w:sz w:val="19"/>
-          <w:szCs w:val="19"/>
-          <w:highlight w:val="black"/>
-        </w:rPr>
-        <w:t xml:space="preserve"> </w:t>
-      </w:r>
-      <w:r>
-        <w:rPr>
-          <w:rFonts w:ascii="新宋体" w:eastAsia="新宋体" w:hAnsiTheme="minorHAnsi" w:cs="新宋体" w:hint="eastAsia"/>
-          <w:color w:val="B4B4B4"/>
-          <w:kern w:val="0"/>
-          <w:sz w:val="19"/>
-          <w:szCs w:val="19"/>
-          <w:highlight w:val="black"/>
-        </w:rPr>
-        <w:t>&lt;&lt;</w:t>
-      </w:r>
-      <w:r>
-        <w:rPr>
-          <w:rFonts w:ascii="新宋体" w:eastAsia="新宋体" w:hAnsiTheme="minorHAnsi" w:cs="新宋体" w:hint="eastAsia"/>
-          <w:b/>
-          <w:color w:val="DCDCDC"/>
-          <w:kern w:val="0"/>
-          <w:sz w:val="19"/>
-          <w:szCs w:val="19"/>
-          <w:highlight w:val="black"/>
-        </w:rPr>
-        <w:t>prior_box1_index</w:t>
-      </w:r>
-      <w:r>
-        <w:rPr>
-          <w:rFonts w:ascii="新宋体" w:eastAsia="新宋体" w:hAnsiTheme="minorHAnsi" w:cs="新宋体" w:hint="eastAsia"/>
-          <w:color w:val="B4B4B4"/>
-          <w:kern w:val="0"/>
-          <w:sz w:val="19"/>
-          <w:szCs w:val="19"/>
-          <w:highlight w:val="black"/>
-        </w:rPr>
-        <w:t>&gt;</w:t>
-      </w:r>
-      <w:r>
-        <w:rPr>
-          <w:rFonts w:ascii="新宋体" w:eastAsia="新宋体" w:hAnsiTheme="minorHAnsi" w:cs="新宋体" w:hint="eastAsia"/>
-          <w:color w:val="DCDCDC"/>
-          <w:kern w:val="0"/>
-          <w:sz w:val="19"/>
-          <w:szCs w:val="19"/>
-          <w:highlight w:val="black"/>
-        </w:rPr>
-        <w:t xml:space="preserve"> </w:t>
-      </w:r>
-      <w:r>
-        <w:rPr>
-          <w:rFonts w:ascii="新宋体" w:eastAsia="新宋体" w:hAnsiTheme="minorHAnsi" w:cs="新宋体" w:hint="eastAsia"/>
-          <w:color w:val="B4B4B4"/>
-          <w:kern w:val="0"/>
-          <w:sz w:val="19"/>
-          <w:szCs w:val="19"/>
-          <w:highlight w:val="black"/>
-        </w:rPr>
-        <w:t>&lt;</w:t>
-      </w:r>
-      <w:r>
-        <w:rPr>
-          <w:rFonts w:ascii="新宋体" w:eastAsia="新宋体" w:hAnsiTheme="minorHAnsi" w:cs="新宋体" w:hint="eastAsia"/>
-          <w:b/>
-          <w:color w:val="DCDCDC"/>
-          <w:kern w:val="0"/>
-          <w:sz w:val="19"/>
-          <w:szCs w:val="19"/>
-          <w:highlight w:val="black"/>
-        </w:rPr>
-        <w:t>prior_box1_coordinates</w:t>
-      </w:r>
-      <w:r>
-        <w:rPr>
-          <w:rFonts w:ascii="新宋体" w:eastAsia="新宋体" w:hAnsiTheme="minorHAnsi" w:cs="新宋体" w:hint="eastAsia"/>
-          <w:color w:val="B4B4B4"/>
-          <w:kern w:val="0"/>
-          <w:sz w:val="19"/>
-          <w:szCs w:val="19"/>
-          <w:highlight w:val="black"/>
-        </w:rPr>
-        <w:t>&gt;</w:t>
-      </w:r>
-      <w:r>
-        <w:rPr>
-          <w:rFonts w:ascii="新宋体" w:eastAsia="新宋体" w:hAnsiTheme="minorHAnsi" w:cs="新宋体" w:hint="eastAsia"/>
-          <w:color w:val="DCDCDC"/>
-          <w:kern w:val="0"/>
-          <w:sz w:val="19"/>
-          <w:szCs w:val="19"/>
-          <w:highlight w:val="black"/>
-        </w:rPr>
-        <w:t xml:space="preserve"> &lt;</w:t>
-      </w:r>
-      <w:r>
-        <w:rPr>
-          <w:rFonts w:ascii="新宋体" w:eastAsia="新宋体" w:hAnsiTheme="minorHAnsi" w:cs="新宋体" w:hint="eastAsia"/>
-          <w:b/>
-          <w:color w:val="DCDCDC"/>
-          <w:kern w:val="0"/>
-          <w:sz w:val="19"/>
-          <w:szCs w:val="19"/>
-          <w:highlight w:val="black"/>
-        </w:rPr>
-        <w:t>confidence</w:t>
-      </w:r>
-      <w:r>
-        <w:rPr>
-          <w:rFonts w:ascii="新宋体" w:eastAsia="新宋体" w:hAnsiTheme="minorHAnsi" w:cs="新宋体" w:hint="eastAsia"/>
-          <w:color w:val="DCDCDC"/>
-          <w:kern w:val="0"/>
-          <w:sz w:val="19"/>
-          <w:szCs w:val="19"/>
-          <w:highlight w:val="black"/>
-        </w:rPr>
-        <w:t>&gt;</w:t>
-      </w:r>
-      <w:r>
-        <w:rPr>
-          <w:rFonts w:ascii="新宋体" w:eastAsia="新宋体" w:hAnsiTheme="minorHAnsi" w:cs="新宋体" w:hint="eastAsia"/>
-          <w:b/>
-          <w:color w:val="B4B4B4"/>
-          <w:kern w:val="0"/>
-          <w:sz w:val="19"/>
-          <w:szCs w:val="19"/>
-          <w:highlight w:val="black"/>
-        </w:rPr>
-        <w:t>...</w:t>
-      </w:r>
-      <w:r>
-        <w:rPr>
-          <w:rFonts w:ascii="新宋体" w:eastAsia="新宋体" w:hAnsiTheme="minorHAnsi" w:cs="新宋体" w:hint="eastAsia"/>
-          <w:color w:val="B4B4B4"/>
-          <w:kern w:val="0"/>
-          <w:sz w:val="19"/>
-          <w:szCs w:val="19"/>
-          <w:highlight w:val="black"/>
-        </w:rPr>
-        <w:t>&gt;</w:t>
+      <w:bookmarkStart w:id="53" w:name="OLE_LINK17"/>
+      <w:bookmarkEnd w:id="47"/>
+      <w:bookmarkEnd w:id="48"/>
+      <w:bookmarkEnd w:id="50"/>
+      <w:bookmarkEnd w:id="51"/>
+      <w:bookmarkEnd w:id="52"/>
+      <w:r>
+        <w:rPr>
+          <w:sz w:val="24"/>
+        </w:rPr>
+        <w:t>这里简单描述下列表</w:t>
+      </w:r>
+      <w:r>
+        <w:rPr>
+          <w:sz w:val="24"/>
+        </w:rPr>
+        <w:t>该</w:t>
+      </w:r>
+      <w:r>
+        <w:rPr>
+          <w:sz w:val="24"/>
+        </w:rPr>
+        <w:t>保存过程</w:t>
+      </w:r>
+      <w:r>
+        <w:rPr>
+          <w:rFonts w:hint="eastAsia"/>
+          <w:sz w:val="24"/>
+        </w:rPr>
+        <w:t>：程序开头会检查</w:t>
+      </w:r>
+      <w:r>
+        <w:rPr>
+          <w:color w:val="FF0000"/>
+          <w:sz w:val="24"/>
+        </w:rPr>
+        <w:t>result.txt</w:t>
+      </w:r>
+      <w:r>
+        <w:rPr>
+          <w:rFonts w:hint="eastAsia"/>
+          <w:sz w:val="24"/>
+        </w:rPr>
+        <w:t>是否存在，若存在删除。对于</w:t>
+      </w:r>
+      <w:r>
+        <w:rPr>
+          <w:color w:val="FF0000"/>
+          <w:sz w:val="24"/>
+        </w:rPr>
+        <w:t>IOU_ALL_image_List.txt</w:t>
+      </w:r>
+      <w:r>
+        <w:rPr>
+          <w:sz w:val="24"/>
+        </w:rPr>
+        <w:t>中每个样本</w:t>
+      </w:r>
+      <w:r>
+        <w:rPr>
+          <w:rFonts w:hint="eastAsia"/>
+          <w:sz w:val="24"/>
+        </w:rPr>
+        <w:t>，生成</w:t>
+      </w:r>
+      <w:r>
+        <w:rPr>
+          <w:sz w:val="24"/>
+        </w:rPr>
+        <w:t>临时文件</w:t>
+      </w:r>
+      <w:r>
+        <w:rPr>
+          <w:color w:val="FF0000"/>
+          <w:sz w:val="24"/>
+        </w:rPr>
+        <w:t>temp.txt</w:t>
+      </w:r>
+      <w:r>
+        <w:rPr>
+          <w:sz w:val="24"/>
+        </w:rPr>
+        <w:t>以保存该样本中所有</w:t>
+      </w:r>
+      <w:bookmarkStart w:id="54" w:name="OLE_LINK65"/>
+      <w:bookmarkStart w:id="55" w:name="OLE_LINK66"/>
+      <w:r>
+        <w:rPr>
+          <w:sz w:val="24"/>
+        </w:rPr>
+        <w:t>匹配</w:t>
+      </w:r>
+      <w:r>
+        <w:rPr>
+          <w:sz w:val="24"/>
+        </w:rPr>
+        <w:t>prior box</w:t>
+      </w:r>
+      <w:bookmarkEnd w:id="54"/>
+      <w:bookmarkEnd w:id="55"/>
+      <w:r>
+        <w:rPr>
+          <w:sz w:val="24"/>
+        </w:rPr>
+        <w:t xml:space="preserve"> index</w:t>
+      </w:r>
+      <w:r>
+        <w:rPr>
+          <w:rFonts w:hint="eastAsia"/>
+          <w:sz w:val="24"/>
+        </w:rPr>
+        <w:t>。</w:t>
+      </w:r>
+      <w:r>
+        <w:rPr>
+          <w:rFonts w:hint="eastAsia"/>
+          <w:sz w:val="24"/>
+        </w:rPr>
+        <w:t>由于</w:t>
+      </w:r>
+      <w:r>
+        <w:rPr>
+          <w:sz w:val="24"/>
+        </w:rPr>
+        <w:t>检测代码中原本的非极大值抑制过程</w:t>
+      </w:r>
+      <w:r>
+        <w:rPr>
+          <w:sz w:val="24"/>
+        </w:rPr>
+        <w:t>会筛选检测结果</w:t>
+      </w:r>
+      <w:r>
+        <w:rPr>
+          <w:rFonts w:hint="eastAsia"/>
+          <w:sz w:val="24"/>
+        </w:rPr>
+        <w:t>，</w:t>
+      </w:r>
+      <w:r>
+        <w:rPr>
+          <w:sz w:val="24"/>
+        </w:rPr>
+        <w:t>这里</w:t>
+      </w:r>
+      <w:r>
+        <w:rPr>
+          <w:sz w:val="24"/>
+        </w:rPr>
+        <w:t>直接将检测</w:t>
+      </w:r>
+      <w:r>
+        <w:rPr>
+          <w:rFonts w:hint="eastAsia"/>
+          <w:sz w:val="24"/>
+        </w:rPr>
+        <w:t>目标</w:t>
+      </w:r>
+      <w:r>
+        <w:rPr>
+          <w:sz w:val="24"/>
+        </w:rPr>
+        <w:t>索引替换成临时文件</w:t>
+      </w:r>
+      <w:r>
+        <w:rPr>
+          <w:sz w:val="24"/>
+        </w:rPr>
+        <w:t>temp.txt</w:t>
+      </w:r>
+      <w:r>
+        <w:rPr>
+          <w:sz w:val="24"/>
+        </w:rPr>
+        <w:t>中</w:t>
+      </w:r>
+      <w:r>
+        <w:rPr>
+          <w:sz w:val="24"/>
+        </w:rPr>
+        <w:t>prior box index</w:t>
+      </w:r>
+      <w:r>
+        <w:rPr>
+          <w:sz w:val="24"/>
+        </w:rPr>
+        <w:t>并删除</w:t>
+      </w:r>
+      <w:r>
+        <w:rPr>
+          <w:sz w:val="24"/>
+        </w:rPr>
+        <w:t>temp.txt</w:t>
+      </w:r>
+      <w:r>
+        <w:rPr>
+          <w:rFonts w:hint="eastAsia"/>
+          <w:sz w:val="24"/>
+        </w:rPr>
+        <w:t>。最后以追加模式将</w:t>
+      </w:r>
+      <w:r>
+        <w:rPr>
+          <w:sz w:val="24"/>
+        </w:rPr>
+        <w:t>匹配</w:t>
+      </w:r>
+      <w:r>
+        <w:rPr>
+          <w:sz w:val="24"/>
+        </w:rPr>
+        <w:t>prior box</w:t>
+      </w:r>
+      <w:r>
+        <w:rPr>
+          <w:rFonts w:hint="eastAsia"/>
+          <w:sz w:val="24"/>
+        </w:rPr>
+        <w:t>分类和回归</w:t>
+      </w:r>
+      <w:r>
+        <w:rPr>
+          <w:rFonts w:hint="eastAsia"/>
+          <w:sz w:val="24"/>
+        </w:rPr>
+        <w:t>结果存入</w:t>
+      </w:r>
+      <w:r>
+        <w:rPr>
+          <w:color w:val="FF0000"/>
+          <w:sz w:val="24"/>
+        </w:rPr>
+        <w:t>result.txt</w:t>
+      </w:r>
+      <w:r>
+        <w:rPr>
+          <w:rFonts w:hint="eastAsia"/>
+          <w:sz w:val="24"/>
+        </w:rPr>
+        <w:t>。</w:t>
       </w:r>
     </w:p>
     <w:p>
       <w:pPr>
         <w:ind w:firstLine="420"/>
         <w:rPr>
-          <w:sz w:val="24"/>
-        </w:rPr>
-      </w:pPr>
-      <w:bookmarkStart w:id="53" w:name="OLE_LINK17"/>
-      <w:bookmarkEnd w:id="48"/>
-      <w:bookmarkEnd w:id="49"/>
-      <w:bookmarkEnd w:id="50"/>
-      <w:bookmarkEnd w:id="51"/>
-      <w:bookmarkEnd w:id="52"/>
-      <w:r>
-        <w:rPr>
-          <w:sz w:val="24"/>
-        </w:rPr>
-        <w:t>这里简单描述下列表</w:t>
-      </w:r>
-      <w:r>
-        <w:rPr>
-          <w:sz w:val="24"/>
-        </w:rPr>
-        <w:t>该</w:t>
-      </w:r>
-      <w:r>
-        <w:rPr>
-          <w:sz w:val="24"/>
-        </w:rPr>
-        <w:t>保存过程</w:t>
-      </w:r>
-      <w:r>
-        <w:rPr>
-          <w:rFonts w:hint="eastAsia"/>
-          <w:sz w:val="24"/>
-        </w:rPr>
-        <w:t>：程序开头会检查</w:t>
-      </w:r>
-      <w:r>
-        <w:rPr>
-          <w:color w:val="FF0000"/>
-          <w:sz w:val="24"/>
-        </w:rPr>
-        <w:t>result.txt</w:t>
-      </w:r>
-      <w:r>
-        <w:rPr>
-          <w:rFonts w:hint="eastAsia"/>
-          <w:sz w:val="24"/>
-        </w:rPr>
-        <w:t>是否存在，若存在删除。对于</w:t>
-      </w:r>
-      <w:r>
-        <w:rPr>
-          <w:color w:val="FF0000"/>
-          <w:sz w:val="24"/>
-        </w:rPr>
-        <w:t>IOU_ALL_image_List.txt</w:t>
-      </w:r>
-      <w:r>
-        <w:rPr>
-          <w:sz w:val="24"/>
-        </w:rPr>
-        <w:t>中每个样本</w:t>
-      </w:r>
-      <w:r>
-        <w:rPr>
-          <w:rFonts w:hint="eastAsia"/>
-          <w:sz w:val="24"/>
-        </w:rPr>
-        <w:t>，生成</w:t>
-      </w:r>
-      <w:r>
-        <w:rPr>
-          <w:sz w:val="24"/>
-        </w:rPr>
-        <w:t>临时文件</w:t>
-      </w:r>
-      <w:r>
-        <w:rPr>
-          <w:color w:val="FF0000"/>
-          <w:sz w:val="24"/>
-        </w:rPr>
-        <w:t>temp.txt</w:t>
-      </w:r>
-      <w:r>
-        <w:rPr>
-          <w:sz w:val="24"/>
-        </w:rPr>
-        <w:t>以保存该样本中所有</w:t>
-      </w:r>
-      <w:bookmarkStart w:id="54" w:name="OLE_LINK65"/>
-      <w:bookmarkStart w:id="55" w:name="OLE_LINK66"/>
-      <w:r>
-        <w:rPr>
-          <w:sz w:val="24"/>
-        </w:rPr>
-        <w:t>匹配</w:t>
-      </w:r>
-      <w:r>
-        <w:rPr>
-          <w:sz w:val="24"/>
-        </w:rPr>
-        <w:t>prior box</w:t>
-      </w:r>
-      <w:bookmarkEnd w:id="54"/>
-      <w:bookmarkEnd w:id="55"/>
-      <w:r>
-        <w:rPr>
-          <w:sz w:val="24"/>
-        </w:rPr>
-        <w:t xml:space="preserve"> index</w:t>
-      </w:r>
-      <w:r>
-        <w:rPr>
-          <w:rFonts w:hint="eastAsia"/>
-          <w:sz w:val="24"/>
-        </w:rPr>
-        <w:t>。</w:t>
-      </w:r>
-      <w:r>
-        <w:rPr>
-          <w:rFonts w:hint="eastAsia"/>
-          <w:sz w:val="24"/>
-        </w:rPr>
-        <w:t>由于</w:t>
-      </w:r>
-      <w:r>
-        <w:rPr>
-          <w:sz w:val="24"/>
-        </w:rPr>
-        <w:t>检测代码中原本的非极大值抑制过程</w:t>
-      </w:r>
-      <w:r>
-        <w:rPr>
-          <w:sz w:val="24"/>
-        </w:rPr>
-        <w:t>会筛选检测结果</w:t>
-      </w:r>
-      <w:r>
-        <w:rPr>
-          <w:rFonts w:hint="eastAsia"/>
-          <w:sz w:val="24"/>
-        </w:rPr>
-        <w:t>，</w:t>
-      </w:r>
-      <w:r>
-        <w:rPr>
-          <w:sz w:val="24"/>
-        </w:rPr>
-        <w:t>这里</w:t>
-      </w:r>
-      <w:r>
-        <w:rPr>
-          <w:sz w:val="24"/>
-        </w:rPr>
-        <w:t>直接将检测</w:t>
-      </w:r>
-      <w:r>
-        <w:rPr>
-          <w:rFonts w:hint="eastAsia"/>
-          <w:sz w:val="24"/>
-        </w:rPr>
-        <w:t>目标</w:t>
-      </w:r>
-      <w:r>
-        <w:rPr>
-          <w:sz w:val="24"/>
-        </w:rPr>
-        <w:t>索引替换成临时文件</w:t>
-      </w:r>
-      <w:r>
-        <w:rPr>
-          <w:sz w:val="24"/>
-        </w:rPr>
-        <w:t>temp.txt</w:t>
-      </w:r>
-      <w:r>
-        <w:rPr>
-          <w:sz w:val="24"/>
-        </w:rPr>
-        <w:t>中</w:t>
-      </w:r>
-      <w:r>
-        <w:rPr>
-          <w:sz w:val="24"/>
-        </w:rPr>
-        <w:t>prior box index</w:t>
-      </w:r>
-      <w:r>
-        <w:rPr>
-          <w:sz w:val="24"/>
-        </w:rPr>
-        <w:t>并删除</w:t>
-      </w:r>
-      <w:r>
-        <w:rPr>
-          <w:sz w:val="24"/>
-        </w:rPr>
-        <w:t>temp.txt</w:t>
-      </w:r>
-      <w:r>
-        <w:rPr>
-          <w:rFonts w:hint="eastAsia"/>
-          <w:sz w:val="24"/>
-        </w:rPr>
-        <w:t>。最后以追加模式将</w:t>
-      </w:r>
-      <w:r>
-        <w:rPr>
-          <w:sz w:val="24"/>
-        </w:rPr>
-        <w:t>匹配</w:t>
-      </w:r>
-      <w:r>
-        <w:rPr>
-          <w:sz w:val="24"/>
-        </w:rPr>
-        <w:t>prior box</w:t>
-      </w:r>
-      <w:r>
-        <w:rPr>
-          <w:rFonts w:hint="eastAsia"/>
-          <w:sz w:val="24"/>
-        </w:rPr>
-        <w:t>分类和回归</w:t>
-      </w:r>
-      <w:r>
-        <w:rPr>
-          <w:rFonts w:hint="eastAsia"/>
-          <w:sz w:val="24"/>
-        </w:rPr>
-        <w:t>结果存入</w:t>
-      </w:r>
-      <w:r>
-        <w:rPr>
-          <w:color w:val="FF0000"/>
-          <w:sz w:val="24"/>
-        </w:rPr>
-        <w:t>result.txt</w:t>
-      </w:r>
-      <w:r>
-        <w:rPr>
-          <w:rFonts w:hint="eastAsia"/>
-          <w:sz w:val="24"/>
-        </w:rPr>
-        <w:t>。</w:t>
-      </w:r>
-    </w:p>
-    <w:p>
-      <w:pPr>
-        <w:ind w:firstLine="420"/>
-        <w:rPr>
           <w:rFonts w:ascii="新宋体" w:eastAsia="新宋体" w:hAnsiTheme="minorHAnsi" w:cs="新宋体"/>
           <w:color w:val="B4B4B4"/>
           <w:kern w:val="0"/>
@@ -5431,7 +5419,14 @@
           <w:color w:val="FF0000"/>
           <w:sz w:val="24"/>
         </w:rPr>
-        <w:t>result_ALL_image_List.txt</w:t>
+        <w:t>result_IOU_ALL_image_List</w:t>
+      </w:r>
+      <w:r>
+        <w:rPr>
+          <w:color w:val="FF0000"/>
+          <w:sz w:val="24"/>
+        </w:rPr>
+        <w:t>.txt</w:t>
       </w:r>
       <w:r>
         <w:rPr>
@@ -5683,7 +5678,14 @@
           <w:color w:val="FF0000"/>
           <w:sz w:val="24"/>
         </w:rPr>
-        <w:t>result_ALL_image_List.txt</w:t>
+        <w:t>result_IOU_ALL_image_List</w:t>
+      </w:r>
+      <w:r>
+        <w:rPr>
+          <w:color w:val="FF0000"/>
+          <w:sz w:val="24"/>
+        </w:rPr>
+        <w:t>.txt</w:t>
       </w:r>
       <w:r>
         <w:rPr>
@@ -6329,7 +6331,14 @@
           <w:color w:val="FF0000"/>
           <w:sz w:val="24"/>
         </w:rPr>
-        <w:t>result_ALL_image_List.txt</w:t>
+        <w:t>result_IOU_ALL_image_List</w:t>
+      </w:r>
+      <w:r>
+        <w:rPr>
+          <w:color w:val="FF0000"/>
+          <w:sz w:val="24"/>
+        </w:rPr>
+        <w:t>.txt</w:t>
       </w:r>
       <w:r>
         <w:rPr>
@@ -9229,7 +9238,7 @@
           <w:color w:val="000000" w:themeColor="text1"/>
           <w:sz w:val="24"/>
         </w:rPr>
-        <w:t>我们一</w:t>
+        <w:t>我们以</w:t>
       </w:r>
       <w:r>
         <w:rPr>
@@ -9471,7 +9480,14 @@
           <w:color w:val="FF0000"/>
           <w:sz w:val="24"/>
         </w:rPr>
-        <w:t>result_ALL_image_List.txt</w:t>
+        <w:t>result_IOU_ALL_image_List</w:t>
+      </w:r>
+      <w:r>
+        <w:rPr>
+          <w:color w:val="FF0000"/>
+          <w:sz w:val="24"/>
+        </w:rPr>
+        <w:t>.txt</w:t>
       </w:r>
       <w:r>
         <w:rPr>

</xml_diff>